<commit_message>
Trying to figure out what's going on with Git/VsCode and versioning. TIP: let's clear all the outputs before pushing
</commit_message>
<xml_diff>
--- a/report/Report.docx
+++ b/report/Report.docx
@@ -544,15 +544,101 @@
           <w:lang w:val="en-US"/>
         </w:rPr>
       </w:pPr>
-    </w:p>
-    <w:p>
-      <w:pPr>
-        <w:jc w:val="both"/>
+      <w:r>
         <w:rPr>
           <w:sz w:val="24"/>
           <w:szCs w:val="24"/>
           <w:lang w:val="en-US"/>
         </w:rPr>
+        <w:t>For the TWEB module w</w:t>
+      </w:r>
+      <w:r>
+        <w:rPr>
+          <w:sz w:val="24"/>
+          <w:szCs w:val="24"/>
+          <w:lang w:val="en-US"/>
+        </w:rPr>
+        <w:t>e started by building the Express + Handlebars base project inside solution/frontend/.</w:t>
+      </w:r>
+      <w:r>
+        <w:rPr>
+          <w:sz w:val="24"/>
+          <w:szCs w:val="24"/>
+          <w:lang w:val="en-US"/>
+        </w:rPr>
+        <w:t xml:space="preserve"> </w:t>
+      </w:r>
+      <w:r>
+        <w:rPr>
+          <w:sz w:val="24"/>
+          <w:szCs w:val="24"/>
+          <w:lang w:val="en-US"/>
+        </w:rPr>
+        <w:t>This allows us to develop and test the UI immediately and progressively integrate the API later.</w:t>
+      </w:r>
+      <w:r>
+        <w:rPr>
+          <w:sz w:val="24"/>
+          <w:szCs w:val="24"/>
+          <w:lang w:val="en-US"/>
+        </w:rPr>
+        <w:t xml:space="preserve"> </w:t>
+      </w:r>
+      <w:proofErr w:type="gramStart"/>
+      <w:r>
+        <w:rPr>
+          <w:sz w:val="24"/>
+          <w:szCs w:val="24"/>
+          <w:lang w:val="en-US"/>
+        </w:rPr>
+        <w:t>Handlebars</w:t>
+      </w:r>
+      <w:proofErr w:type="gramEnd"/>
+      <w:r>
+        <w:rPr>
+          <w:sz w:val="24"/>
+          <w:szCs w:val="24"/>
+          <w:lang w:val="en-US"/>
+        </w:rPr>
+        <w:t xml:space="preserve"> was chosen because it provides logic-less templating, automatically integrates with Express, and keeps the </w:t>
+      </w:r>
+      <w:proofErr w:type="gramStart"/>
+      <w:r>
+        <w:rPr>
+          <w:sz w:val="24"/>
+          <w:szCs w:val="24"/>
+          <w:lang w:val="en-US"/>
+        </w:rPr>
+        <w:t>frontend</w:t>
+      </w:r>
+      <w:proofErr w:type="gramEnd"/>
+      <w:r>
+        <w:rPr>
+          <w:sz w:val="24"/>
+          <w:szCs w:val="24"/>
+          <w:lang w:val="en-US"/>
+        </w:rPr>
+        <w:t xml:space="preserve"> simple.</w:t>
+      </w:r>
+    </w:p>
+    <w:p>
+      <w:pPr>
+        <w:jc w:val="both"/>
+        <w:rPr>
+          <w:sz w:val="24"/>
+          <w:szCs w:val="24"/>
+          <w:lang w:val="en-US"/>
+        </w:rPr>
+      </w:pPr>
+    </w:p>
+    <w:p>
+      <w:pPr>
+        <w:jc w:val="both"/>
+        <w:rPr>
+          <w:sz w:val="24"/>
+          <w:szCs w:val="24"/>
+          <w:lang w:val="en-US"/>
+        </w:rPr>
       </w:pPr>
     </w:p>
     <w:p>
@@ -566,14 +652,7 @@
           <w:b/>
           <w:bCs/>
         </w:rPr>
-        <w:t>Division of Work</w:t>
-      </w:r>
-      <w:r>
-        <w:rPr>
-          <w:b/>
-          <w:bCs/>
-        </w:rPr>
-        <w:t>:</w:t>
+        <w:t>Division of Work:</w:t>
       </w:r>
       <w:r>
         <w:rPr>
@@ -612,13 +691,7 @@
       </w:r>
       <w:r>
         <w:br/>
-        <w:t>Denis</w:t>
-      </w:r>
-      <w:r>
-        <w:t xml:space="preserve"> is exploring and cleaning the following datasets</w:t>
-      </w:r>
-      <w:r>
-        <w:t>:</w:t>
+        <w:t>Denis is exploring and cleaning the following datasets:</w:t>
       </w:r>
       <w:r>
         <w:br/>
@@ -640,14 +713,7 @@
           <w:b/>
           <w:bCs/>
         </w:rPr>
-        <w:t>Extra Information</w:t>
-      </w:r>
-      <w:r>
-        <w:rPr>
-          <w:b/>
-          <w:bCs/>
-        </w:rPr>
-        <w:t>:</w:t>
+        <w:t>Extra Information:</w:t>
       </w:r>
       <w:r>
         <w:rPr>
@@ -677,9 +743,31 @@
     <w:p>
       <w:pPr>
         <w:rPr>
-          <w:lang w:val="en-US"/>
-        </w:rPr>
-      </w:pPr>
+          <w:u w:val="single"/>
+          <w:lang w:val="en-US"/>
+        </w:rPr>
+      </w:pPr>
+      <w:r>
+        <w:rPr>
+          <w:lang w:val="en-US"/>
+        </w:rPr>
+        <w:br/>
+        <w:t>For the TWEB module, we’re required to install node.js using the following command: “</w:t>
+      </w:r>
+      <w:proofErr w:type="spellStart"/>
+      <w:r>
+        <w:rPr>
+          <w:lang w:val="en-US"/>
+        </w:rPr>
+        <w:t>npm</w:t>
+      </w:r>
+      <w:proofErr w:type="spellEnd"/>
+      <w:r>
+        <w:rPr>
+          <w:lang w:val="en-US"/>
+        </w:rPr>
+        <w:t xml:space="preserve"> install”</w:t>
+      </w:r>
     </w:p>
     <w:p>
       <w:pPr>

</xml_diff>